<commit_message>
testing failed add, remove methods after creating methods.  have to fix failed toString method tests, too.
</commit_message>
<xml_diff>
--- a/CustomList_UserStories.docx
+++ b/CustomList_UserStories.docx
@@ -309,18 +309,18 @@
           <w:spacing w:val="0"/>
           <w:position w:val="0"/>
           <w:sz w:val="22"/>
-          <w:shd w:fill="auto" w:val="clear"/>
-        </w:rPr>
-        <w:t xml:space="preserve">(10 points):</w:t>
-      </w:r>
-      <w:r>
-        <w:rPr>
-          <w:rFonts w:ascii="Calibri" w:hAnsi="Calibri" w:cs="Calibri" w:eastAsia="Calibri"/>
-          <w:color w:val="000000"/>
-          <w:spacing w:val="0"/>
-          <w:position w:val="0"/>
-          <w:sz w:val="22"/>
-          <w:shd w:fill="auto" w:val="clear"/>
+          <w:shd w:fill="00FF00" w:val="clear"/>
+        </w:rPr>
+        <w:t xml:space="preserve">(10 points):</w:t>
+      </w:r>
+      <w:r>
+        <w:rPr>
+          <w:rFonts w:ascii="Calibri" w:hAnsi="Calibri" w:cs="Calibri" w:eastAsia="Calibri"/>
+          <w:color w:val="000000"/>
+          <w:spacing w:val="0"/>
+          <w:position w:val="0"/>
+          <w:sz w:val="22"/>
+          <w:shd w:fill="00FF00" w:val="clear"/>
         </w:rPr>
         <w:t xml:space="preserve"> As a developer, I want the custom list class to be iterable.</w:t>
       </w:r>

</xml_diff>